<commit_message>
update template, add a test case
git-svn-id: https://repos.nextthought.com/svn/nti-svn/NextThoughtPlatform/trunk@20648 3dfb626b-079f-4ab1-a9f6-4654e5377508
</commit_message>
<xml_diff>
--- a/src/nti/appserver/templates/coppa_consent_request_email_attachment.docx
+++ b/src/nti/appserver/templates/coppa_consent_request_email_attachment.docx
@@ -431,6 +431,8 @@
           <w:color w:val="auto"/>
         </w:rPr>
       </w:pPr>
+      <w:bookmarkStart w:id="0" w:name="_GoBack"/>
+      <w:bookmarkEnd w:id="0"/>
     </w:p>
     <w:p>
       <w:pPr>
@@ -479,7 +481,7 @@
         </w:rPr>
         <w:t xml:space="preserve"> the </w:t>
       </w:r>
-      <w:hyperlink r:id="rId7" w:history="1">
+      <w:hyperlink r:id="rId7" w:anchor="https://docs.google.com/a/nextthought.com/document/pub?id=1kNo6hwwKwWdhq7jzczAysUWhnsP9RfckIet11pWPW6k" w:history="1">
         <w:r>
           <w:rPr>
             <w:rStyle w:val="Hyperlink"/>
@@ -488,8 +490,6 @@
           <w:t>Children's Privacy Policy</w:t>
         </w:r>
       </w:hyperlink>
-      <w:bookmarkStart w:id="0" w:name="_GoBack"/>
-      <w:bookmarkEnd w:id="0"/>
       <w:r>
         <w:rPr>
           <w:rFonts w:ascii="Helvetica" w:hAnsi="Helvetica"/>
@@ -1270,7 +1270,7 @@
   <w:abstractNum w:abstractNumId="0">
     <w:nsid w:val="FFFFFF1D"/>
     <w:multiLevelType w:val="multilevel"/>
-    <w:tmpl w:val="CCD6B3E0"/>
+    <w:tmpl w:val="F1304B40"/>
     <w:lvl w:ilvl="0">
       <w:start w:val="1"/>
       <w:numFmt w:val="bullet"/>
@@ -1841,6 +1841,15 @@
       <w:u w:val="single"/>
     </w:rPr>
   </w:style>
+  <w:style w:type="character" w:styleId="FollowedHyperlink">
+    <w:name w:val="FollowedHyperlink"/>
+    <w:basedOn w:val="DefaultParagraphFont"/>
+    <w:rsid w:val="00391C9A"/>
+    <w:rPr>
+      <w:color w:val="800080" w:themeColor="followedHyperlink"/>
+      <w:u w:val="single"/>
+    </w:rPr>
+  </w:style>
 </w:styles>
 </file>
 
@@ -2269,6 +2278,15 @@
     <w:rsid w:val="0029627E"/>
     <w:rPr>
       <w:color w:val="0000FF"/>
+      <w:u w:val="single"/>
+    </w:rPr>
+  </w:style>
+  <w:style w:type="character" w:styleId="FollowedHyperlink">
+    <w:name w:val="FollowedHyperlink"/>
+    <w:basedOn w:val="DefaultParagraphFont"/>
+    <w:rsid w:val="00391C9A"/>
+    <w:rPr>
+      <w:color w:val="800080" w:themeColor="followedHyperlink"/>
       <w:u w:val="single"/>
     </w:rPr>
   </w:style>

</xml_diff>

<commit_message>
Fix the rendering in the COPPA PDF template by following the instructions and accounting for the extra characters. This is only visually verified, but several test cases I tried all looked fine
git-svn-id: https://repos.nextthought.com/svn/nti-svn/NextThoughtPlatform/trunk@25393 3dfb626b-079f-4ab1-a9f6-4654e5377508
</commit_message>
<xml_diff>
--- a/src/nti/appserver/templates/coppa_consent_request_email_attachment.docx
+++ b/src/nti/appserver/templates/coppa_consent_request_email_attachment.docx
@@ -10,6 +10,8 @@
           <w:color w:val="auto"/>
         </w:rPr>
       </w:pPr>
+      <w:bookmarkStart w:id="0" w:name="_GoBack"/>
+      <w:bookmarkEnd w:id="0"/>
       <w:r>
         <w:rPr>
           <w:rFonts w:ascii="Helvetica" w:hAnsi="Helvetica"/>
@@ -447,8 +449,6 @@
         </w:rPr>
         <w:t>After receiving consent NextThought will ask for your child's full name, school, and email address. We may save your email address to send you notice about changes to our Terms of Service or privacy practices. If you wish to receive additional information from NextThought, please indicate so below.</w:t>
       </w:r>
-      <w:bookmarkStart w:id="0" w:name="_GoBack"/>
-      <w:bookmarkEnd w:id="0"/>
     </w:p>
     <w:p>
       <w:pPr>
@@ -620,7 +620,21 @@
                                 <w:rFonts w:ascii="Helvetica" w:hAnsi="Helvetica"/>
                                 <w:b/>
                               </w:rPr>
-                              <w:t>abcdefghiklmnopqrstuvwxyz1234567890</w:t>
+                              <w:t>abcdefghi</w:t>
+                            </w:r>
+                            <w:r>
+                              <w:rPr>
+                                <w:rFonts w:ascii="Helvetica" w:hAnsi="Helvetica"/>
+                                <w:b/>
+                              </w:rPr>
+                              <w:t>j</w:t>
+                            </w:r>
+                            <w:r>
+                              <w:rPr>
+                                <w:rFonts w:ascii="Helvetica" w:hAnsi="Helvetica"/>
+                                <w:b/>
+                              </w:rPr>
+                              <w:t>klmnopqrstuvwxyz1234567890</w:t>
                             </w:r>
                           </w:p>
                           <w:p>
@@ -671,6 +685,13 @@
                                 <w:b/>
                               </w:rPr>
                               <w:t>#$%^&amp;*()[]{}+.com</w:t>
+                            </w:r>
+                            <w:r>
+                              <w:rPr>
+                                <w:rFonts w:ascii="Helvetica" w:hAnsi="Helvetica"/>
+                                <w:b/>
+                              </w:rPr>
+                              <w:t>-_</w:t>
                             </w:r>
                           </w:p>
                           <w:p>
@@ -758,7 +779,21 @@
                           <w:rFonts w:ascii="Helvetica" w:hAnsi="Helvetica"/>
                           <w:b/>
                         </w:rPr>
-                        <w:t>abcdefghiklmnopqrstuvwxyz1234567890</w:t>
+                        <w:t>abcdefghi</w:t>
+                      </w:r>
+                      <w:r>
+                        <w:rPr>
+                          <w:rFonts w:ascii="Helvetica" w:hAnsi="Helvetica"/>
+                          <w:b/>
+                        </w:rPr>
+                        <w:t>j</w:t>
+                      </w:r>
+                      <w:r>
+                        <w:rPr>
+                          <w:rFonts w:ascii="Helvetica" w:hAnsi="Helvetica"/>
+                          <w:b/>
+                        </w:rPr>
+                        <w:t>klmnopqrstuvwxyz1234567890</w:t>
                       </w:r>
                     </w:p>
                     <w:p>
@@ -792,24 +827,17 @@
                           <w:rFonts w:ascii="Helvetica" w:hAnsi="Helvetica"/>
                           <w:b/>
                         </w:rPr>
-                        <w:t>&lt;&gt;</w:t>
+                        <w:t>&lt;&gt;!@#$%^&amp;*()[]{}+.com</w:t>
                       </w:r>
-                      <w:proofErr w:type="gramStart"/>
                       <w:r>
                         <w:rPr>
                           <w:rFonts w:ascii="Helvetica" w:hAnsi="Helvetica"/>
                           <w:b/>
                         </w:rPr>
-                        <w:t>!@</w:t>
+                        <w:t>-_</w:t>
                       </w:r>
-                      <w:proofErr w:type="gramEnd"/>
-                      <w:r>
-                        <w:rPr>
-                          <w:rFonts w:ascii="Helvetica" w:hAnsi="Helvetica"/>
-                          <w:b/>
-                        </w:rPr>
-                        <w:t>#$%^&amp;*()[]{}+.com</w:t>
-                      </w:r>
+                      <w:bookmarkStart w:id="1" w:name="_GoBack"/>
+                      <w:bookmarkEnd w:id="1"/>
                     </w:p>
                     <w:p>
                       <w:pPr>

</xml_diff>